<commit_message>
added component diagram to the DD
</commit_message>
<xml_diff>
--- a/DD/DD-v0.1.docx
+++ b/DD/DD-v0.1.docx
@@ -460,6 +460,9 @@
       <w:pPr>
         <w:pStyle w:val="Caption"/>
         <w:jc w:val="center"/>
+        <w:rPr>
+          <w:lang w:val="en-US"/>
+        </w:rPr>
       </w:pPr>
       <w:bookmarkStart w:id="0" w:name="_Ref25321321"/>
       <w:r>
@@ -751,15 +754,7 @@
           <w:lang w:val="en-US"/>
         </w:rPr>
         <w:lastRenderedPageBreak/>
-        <w:t xml:space="preserve">Web </w:t>
-      </w:r>
-      <w:r>
-        <w:rPr>
-          <w:i/>
-          <w:iCs/>
-          <w:lang w:val="en-US"/>
-        </w:rPr>
-        <w:t>Logic Layer</w:t>
+        <w:t>Web Logic Layer</w:t>
       </w:r>
       <w:r>
         <w:rPr>
@@ -988,17 +983,171 @@
           <w:szCs w:val="24"/>
           <w:lang w:val="en-US"/>
         </w:rPr>
-        <w:t>a component structure defined in the below figure:</w:t>
-      </w:r>
-    </w:p>
-    <w:p>
-      <w:pPr>
-        <w:rPr>
-          <w:sz w:val="24"/>
-          <w:szCs w:val="24"/>
-          <w:lang w:val="en-US"/>
-        </w:rPr>
-      </w:pPr>
+        <w:t>a component structure defined in the below</w:t>
+      </w:r>
+      <w:r>
+        <w:rPr>
+          <w:sz w:val="24"/>
+          <w:szCs w:val="24"/>
+          <w:lang w:val="en-US"/>
+        </w:rPr>
+        <w:t xml:space="preserve"> </w:t>
+      </w:r>
+      <w:r>
+        <w:rPr>
+          <w:sz w:val="24"/>
+          <w:szCs w:val="24"/>
+          <w:lang w:val="en-US"/>
+        </w:rPr>
+        <w:fldChar w:fldCharType="begin"/>
+      </w:r>
+      <w:r>
+        <w:rPr>
+          <w:sz w:val="24"/>
+          <w:szCs w:val="24"/>
+          <w:lang w:val="en-US"/>
+        </w:rPr>
+        <w:instrText xml:space="preserve"> REF _Ref25584491 \h </w:instrText>
+      </w:r>
+      <w:r>
+        <w:rPr>
+          <w:sz w:val="24"/>
+          <w:szCs w:val="24"/>
+          <w:lang w:val="en-US"/>
+        </w:rPr>
+      </w:r>
+      <w:r>
+        <w:rPr>
+          <w:sz w:val="24"/>
+          <w:szCs w:val="24"/>
+          <w:lang w:val="en-US"/>
+        </w:rPr>
+        <w:fldChar w:fldCharType="separate"/>
+      </w:r>
+      <w:r>
+        <w:rPr>
+          <w:lang w:val="en-US"/>
+        </w:rPr>
+        <w:t xml:space="preserve">Figure </w:t>
+      </w:r>
+      <w:r>
+        <w:rPr>
+          <w:noProof/>
+          <w:lang w:val="en-US"/>
+        </w:rPr>
+        <w:t>2</w:t>
+      </w:r>
+      <w:r>
+        <w:rPr>
+          <w:sz w:val="24"/>
+          <w:szCs w:val="24"/>
+          <w:lang w:val="en-US"/>
+        </w:rPr>
+        <w:fldChar w:fldCharType="end"/>
+      </w:r>
+      <w:r>
+        <w:rPr>
+          <w:sz w:val="24"/>
+          <w:szCs w:val="24"/>
+          <w:lang w:val="en-US"/>
+        </w:rPr>
+        <w:t>:</w:t>
+      </w:r>
+    </w:p>
+    <w:p>
+      <w:pPr>
+        <w:keepNext/>
+      </w:pPr>
+      <w:r>
+        <w:rPr>
+          <w:noProof/>
+          <w:sz w:val="24"/>
+          <w:szCs w:val="24"/>
+          <w:lang w:val="en-US"/>
+        </w:rPr>
+        <w:drawing>
+          <wp:inline distT="0" distB="0" distL="0" distR="0" wp14:anchorId="31590DF2" wp14:editId="509DF181">
+            <wp:extent cx="5731510" cy="2513965"/>
+            <wp:effectExtent l="0" t="0" r="2540" b="635"/>
+            <wp:docPr id="2" name="Picture 2" descr="A close up of a map&#10;&#10;Description automatically generated"/>
+            <wp:cNvGraphicFramePr>
+              <a:graphicFrameLocks xmlns:a="http://schemas.openxmlformats.org/drawingml/2006/main" noChangeAspect="1"/>
+            </wp:cNvGraphicFramePr>
+            <a:graphic xmlns:a="http://schemas.openxmlformats.org/drawingml/2006/main">
+              <a:graphicData uri="http://schemas.openxmlformats.org/drawingml/2006/picture">
+                <pic:pic xmlns:pic="http://schemas.openxmlformats.org/drawingml/2006/picture">
+                  <pic:nvPicPr>
+                    <pic:cNvPr id="2" name="ComponentDiagram-v0.1.png"/>
+                    <pic:cNvPicPr/>
+                  </pic:nvPicPr>
+                  <pic:blipFill>
+                    <a:blip r:embed="rId6" cstate="print">
+                      <a:extLst>
+                        <a:ext uri="{28A0092B-C50C-407E-A947-70E740481C1C}">
+                          <a14:useLocalDpi xmlns:a14="http://schemas.microsoft.com/office/drawing/2010/main" val="0"/>
+                        </a:ext>
+                      </a:extLst>
+                    </a:blip>
+                    <a:stretch>
+                      <a:fillRect/>
+                    </a:stretch>
+                  </pic:blipFill>
+                  <pic:spPr>
+                    <a:xfrm>
+                      <a:off x="0" y="0"/>
+                      <a:ext cx="5731510" cy="2513965"/>
+                    </a:xfrm>
+                    <a:prstGeom prst="rect">
+                      <a:avLst/>
+                    </a:prstGeom>
+                  </pic:spPr>
+                </pic:pic>
+              </a:graphicData>
+            </a:graphic>
+          </wp:inline>
+        </w:drawing>
+      </w:r>
+    </w:p>
+    <w:p>
+      <w:pPr>
+        <w:pStyle w:val="Caption"/>
+        <w:jc w:val="center"/>
+        <w:rPr>
+          <w:sz w:val="24"/>
+          <w:szCs w:val="24"/>
+          <w:lang w:val="en-US"/>
+        </w:rPr>
+      </w:pPr>
+      <w:bookmarkStart w:id="1" w:name="_Ref25584491"/>
+      <w:r>
+        <w:rPr>
+          <w:lang w:val="en-US"/>
+        </w:rPr>
+        <w:t xml:space="preserve">Figure </w:t>
+      </w:r>
+      <w:r>
+        <w:fldChar w:fldCharType="begin"/>
+      </w:r>
+      <w:r>
+        <w:rPr>
+          <w:lang w:val="en-US"/>
+        </w:rPr>
+        <w:instrText xml:space="preserve"> SEQ Figure \* ARABIC </w:instrText>
+      </w:r>
+      <w:r>
+        <w:fldChar w:fldCharType="separate"/>
+      </w:r>
+      <w:r>
+        <w:rPr>
+          <w:noProof/>
+          <w:lang w:val="en-US"/>
+        </w:rPr>
+        <w:t>2</w:t>
+      </w:r>
+      <w:r>
+        <w:fldChar w:fldCharType="end"/>
+      </w:r>
+      <w:bookmarkEnd w:id="1"/>
     </w:p>
     <w:p>
       <w:pPr>
@@ -1070,17 +1219,23 @@
           <w:szCs w:val="24"/>
           <w:lang w:val="en-US"/>
         </w:rPr>
-        <w:t>, so the figure defined which components expose an i</w:t>
-      </w:r>
-      <w:bookmarkStart w:id="1" w:name="_GoBack"/>
-      <w:bookmarkEnd w:id="1"/>
-      <w:r>
-        <w:rPr>
-          <w:sz w:val="24"/>
-          <w:szCs w:val="24"/>
-          <w:lang w:val="en-US"/>
-        </w:rPr>
-        <w:t>nterface and which other components are interested in the interface.</w:t>
+        <w:t>, so the figure defined which components expose an interface and which other components are interested in the</w:t>
+      </w:r>
+      <w:r>
+        <w:rPr>
+          <w:sz w:val="24"/>
+          <w:szCs w:val="24"/>
+          <w:lang w:val="en-US"/>
+        </w:rPr>
+        <w:t xml:space="preserve"> same</w:t>
+      </w:r>
+      <w:r>
+        <w:rPr>
+          <w:sz w:val="24"/>
+          <w:szCs w:val="24"/>
+          <w:lang w:val="en-US"/>
+        </w:rPr>
+        <w:t xml:space="preserve"> interface.</w:t>
       </w:r>
       <w:r>
         <w:rPr>
@@ -1089,7 +1244,32 @@
           <w:lang w:val="en-US"/>
         </w:rPr>
         <w:br/>
-        <w:t>The set of tasks carried out by each component is defined in the following list:</w:t>
+      </w:r>
+      <w:r>
+        <w:rPr>
+          <w:sz w:val="24"/>
+          <w:szCs w:val="24"/>
+          <w:lang w:val="en-US"/>
+        </w:rPr>
+        <w:t>In this chapter we will defined into details all the components that characterize out system.</w:t>
+      </w:r>
+    </w:p>
+    <w:p>
+      <w:pPr>
+        <w:rPr>
+          <w:sz w:val="24"/>
+          <w:szCs w:val="24"/>
+          <w:lang w:val="en-US"/>
+        </w:rPr>
+      </w:pPr>
+      <w:r>
+        <w:rPr>
+          <w:sz w:val="24"/>
+          <w:szCs w:val="24"/>
+          <w:lang w:val="en-US"/>
+        </w:rPr>
+        <w:lastRenderedPageBreak/>
+        <w:t>The following list define the sets of tasks carried out by each single component:</w:t>
       </w:r>
     </w:p>
     <w:p>
@@ -1105,17 +1285,31 @@
           <w:lang w:val="en-US"/>
         </w:rPr>
       </w:pPr>
-      <w:r>
-        <w:rPr>
-          <w:b/>
-          <w:bCs/>
-          <w:i/>
-          <w:iCs/>
-          <w:sz w:val="24"/>
-          <w:szCs w:val="24"/>
-          <w:lang w:val="en-US"/>
-        </w:rPr>
-        <w:t>User Interaction Manager</w:t>
+      <w:proofErr w:type="spellStart"/>
+      <w:r>
+        <w:rPr>
+          <w:b/>
+          <w:bCs/>
+          <w:i/>
+          <w:iCs/>
+          <w:sz w:val="24"/>
+          <w:szCs w:val="24"/>
+          <w:lang w:val="en-US"/>
+        </w:rPr>
+        <w:t>SafeStreets</w:t>
+      </w:r>
+      <w:proofErr w:type="spellEnd"/>
+      <w:r>
+        <w:rPr>
+          <w:b/>
+          <w:bCs/>
+          <w:i/>
+          <w:iCs/>
+          <w:sz w:val="24"/>
+          <w:szCs w:val="24"/>
+          <w:lang w:val="en-US"/>
+        </w:rPr>
+        <w:t>’ Mobile App</w:t>
       </w:r>
       <w:r>
         <w:rPr>
@@ -1139,31 +1333,95 @@
           <w:szCs w:val="24"/>
           <w:lang w:val="en-US"/>
         </w:rPr>
-        <w:t>that is</w:t>
-      </w:r>
-      <w:r>
-        <w:rPr>
-          <w:sz w:val="24"/>
-          <w:szCs w:val="24"/>
-          <w:lang w:val="en-US"/>
-        </w:rPr>
-        <w:t xml:space="preserve"> works on the client device and that is</w:t>
-      </w:r>
-      <w:r>
-        <w:rPr>
-          <w:sz w:val="24"/>
-          <w:szCs w:val="24"/>
-          <w:lang w:val="en-US"/>
-        </w:rPr>
-        <w:t xml:space="preserve"> used by the final user, the</w:t>
-      </w:r>
-      <w:r>
-        <w:rPr>
-          <w:sz w:val="24"/>
-          <w:szCs w:val="24"/>
-          <w:lang w:val="en-US"/>
-        </w:rPr>
-        <w:t xml:space="preserve"> user interact with it to a graphical</w:t>
+        <w:t xml:space="preserve">that </w:t>
+      </w:r>
+      <w:r>
+        <w:rPr>
+          <w:sz w:val="24"/>
+          <w:szCs w:val="24"/>
+          <w:lang w:val="en-US"/>
+        </w:rPr>
+        <w:t>works on the client</w:t>
+      </w:r>
+      <w:r>
+        <w:rPr>
+          <w:sz w:val="24"/>
+          <w:szCs w:val="24"/>
+          <w:lang w:val="en-US"/>
+        </w:rPr>
+        <w:t>’s</w:t>
+      </w:r>
+      <w:r>
+        <w:rPr>
+          <w:sz w:val="24"/>
+          <w:szCs w:val="24"/>
+          <w:lang w:val="en-US"/>
+        </w:rPr>
+        <w:t xml:space="preserve"> device</w:t>
+      </w:r>
+      <w:r>
+        <w:rPr>
+          <w:sz w:val="24"/>
+          <w:szCs w:val="24"/>
+          <w:lang w:val="en-US"/>
+        </w:rPr>
+        <w:t>,</w:t>
+      </w:r>
+      <w:r>
+        <w:rPr>
+          <w:sz w:val="24"/>
+          <w:szCs w:val="24"/>
+          <w:lang w:val="en-US"/>
+        </w:rPr>
+        <w:t xml:space="preserve"> in fact</w:t>
+      </w:r>
+      <w:r>
+        <w:rPr>
+          <w:sz w:val="24"/>
+          <w:szCs w:val="24"/>
+          <w:lang w:val="en-US"/>
+        </w:rPr>
+        <w:t xml:space="preserve"> the</w:t>
+      </w:r>
+      <w:r>
+        <w:rPr>
+          <w:sz w:val="24"/>
+          <w:szCs w:val="24"/>
+          <w:lang w:val="en-US"/>
+        </w:rPr>
+        <w:t xml:space="preserve"> user interact with</w:t>
+      </w:r>
+      <w:r>
+        <w:rPr>
+          <w:sz w:val="24"/>
+          <w:szCs w:val="24"/>
+          <w:lang w:val="en-US"/>
+        </w:rPr>
+        <w:t xml:space="preserve"> the system also </w:t>
+      </w:r>
+      <w:r>
+        <w:rPr>
+          <w:sz w:val="24"/>
+          <w:szCs w:val="24"/>
+          <w:lang w:val="en-US"/>
+        </w:rPr>
+        <w:t>t</w:t>
+      </w:r>
+      <w:r>
+        <w:rPr>
+          <w:sz w:val="24"/>
+          <w:szCs w:val="24"/>
+          <w:lang w:val="en-US"/>
+        </w:rPr>
+        <w:t>rough the App</w:t>
+      </w:r>
+      <w:r>
+        <w:rPr>
+          <w:sz w:val="24"/>
+          <w:szCs w:val="24"/>
+          <w:lang w:val="en-US"/>
+        </w:rPr>
+        <w:t xml:space="preserve"> graphical</w:t>
       </w:r>
       <w:r>
         <w:rPr>
@@ -1187,7 +1445,23 @@
           <w:szCs w:val="24"/>
           <w:lang w:val="en-US"/>
         </w:rPr>
-        <w:t xml:space="preserve"> is like the one developed for the web page</w:t>
+        <w:t xml:space="preserve"> is </w:t>
+      </w:r>
+      <w:r>
+        <w:rPr>
+          <w:sz w:val="24"/>
+          <w:szCs w:val="24"/>
+          <w:lang w:val="en-US"/>
+        </w:rPr>
+        <w:t>similar</w:t>
+      </w:r>
+      <w:r>
+        <w:rPr>
+          <w:sz w:val="24"/>
+          <w:szCs w:val="24"/>
+          <w:lang w:val="en-US"/>
+        </w:rPr>
+        <w:t xml:space="preserve"> the one developed for the web page</w:t>
       </w:r>
       <w:r>
         <w:rPr>
@@ -1213,17 +1487,25 @@
           <w:szCs w:val="24"/>
           <w:lang w:val="en-US"/>
         </w:rPr>
-        <w:t xml:space="preserve">’ System, this means that the </w:t>
-      </w:r>
-      <w:r>
-        <w:rPr>
-          <w:i/>
-          <w:iCs/>
-          <w:sz w:val="24"/>
-          <w:szCs w:val="24"/>
-          <w:lang w:val="en-US"/>
-        </w:rPr>
-        <w:t xml:space="preserve">Interaction Manager </w:t>
+        <w:t>’ System, this means that t</w:t>
+      </w:r>
+      <w:r>
+        <w:rPr>
+          <w:sz w:val="24"/>
+          <w:szCs w:val="24"/>
+          <w:lang w:val="en-US"/>
+        </w:rPr>
+        <w:t>his component</w:t>
+      </w:r>
+      <w:r>
+        <w:rPr>
+          <w:i/>
+          <w:iCs/>
+          <w:sz w:val="24"/>
+          <w:szCs w:val="24"/>
+          <w:lang w:val="en-US"/>
+        </w:rPr>
+        <w:t xml:space="preserve"> </w:t>
       </w:r>
       <w:r>
         <w:rPr>
@@ -1241,7 +1523,35 @@
           <w:szCs w:val="24"/>
           <w:lang w:val="en-US"/>
         </w:rPr>
-        <w:t>Application Server</w:t>
+        <w:t>Business</w:t>
+      </w:r>
+      <w:r>
+        <w:rPr>
+          <w:sz w:val="24"/>
+          <w:szCs w:val="24"/>
+          <w:lang w:val="en-US"/>
+        </w:rPr>
+        <w:t xml:space="preserve"> </w:t>
+      </w:r>
+      <w:r>
+        <w:rPr>
+          <w:i/>
+          <w:iCs/>
+          <w:sz w:val="24"/>
+          <w:szCs w:val="24"/>
+          <w:lang w:val="en-US"/>
+        </w:rPr>
+        <w:t xml:space="preserve">Application </w:t>
+      </w:r>
+      <w:r>
+        <w:rPr>
+          <w:i/>
+          <w:iCs/>
+          <w:sz w:val="24"/>
+          <w:szCs w:val="24"/>
+          <w:lang w:val="en-US"/>
+        </w:rPr>
+        <w:t>Manager</w:t>
       </w:r>
       <w:r>
         <w:rPr>
@@ -1267,17 +1577,61 @@
           <w:szCs w:val="24"/>
           <w:lang w:val="en-US"/>
         </w:rPr>
-        <w:t xml:space="preserve"> component, the component also display to the user all the data that come from the </w:t>
-      </w:r>
-      <w:r>
-        <w:rPr>
-          <w:i/>
-          <w:iCs/>
-          <w:sz w:val="24"/>
-          <w:szCs w:val="24"/>
-          <w:lang w:val="en-US"/>
-        </w:rPr>
-        <w:t>Application Server</w:t>
+        <w:t xml:space="preserve"> component</w:t>
+      </w:r>
+      <w:r>
+        <w:rPr>
+          <w:sz w:val="24"/>
+          <w:szCs w:val="24"/>
+          <w:lang w:val="en-US"/>
+        </w:rPr>
+        <w:t>(in a transparent way to the user)</w:t>
+      </w:r>
+      <w:r>
+        <w:rPr>
+          <w:sz w:val="24"/>
+          <w:szCs w:val="24"/>
+          <w:lang w:val="en-US"/>
+        </w:rPr>
+        <w:t xml:space="preserve">, the component also display to the user all the data that come from the </w:t>
+      </w:r>
+      <w:r>
+        <w:rPr>
+          <w:i/>
+          <w:iCs/>
+          <w:sz w:val="24"/>
+          <w:szCs w:val="24"/>
+          <w:lang w:val="en-US"/>
+        </w:rPr>
+        <w:t>Business</w:t>
+      </w:r>
+      <w:r>
+        <w:rPr>
+          <w:sz w:val="24"/>
+          <w:szCs w:val="24"/>
+          <w:lang w:val="en-US"/>
+        </w:rPr>
+        <w:t xml:space="preserve"> </w:t>
+      </w:r>
+      <w:r>
+        <w:rPr>
+          <w:i/>
+          <w:iCs/>
+          <w:sz w:val="24"/>
+          <w:szCs w:val="24"/>
+          <w:lang w:val="en-US"/>
+        </w:rPr>
+        <w:t xml:space="preserve">Application </w:t>
+      </w:r>
+      <w:r>
+        <w:rPr>
+          <w:i/>
+          <w:iCs/>
+          <w:sz w:val="24"/>
+          <w:szCs w:val="24"/>
+          <w:lang w:val="en-US"/>
+        </w:rPr>
+        <w:t>Manager</w:t>
       </w:r>
       <w:r>
         <w:rPr>
@@ -1296,19 +1650,505 @@
           <w:numId w:val="2"/>
         </w:numPr>
         <w:rPr>
-          <w:sz w:val="24"/>
-          <w:szCs w:val="24"/>
-          <w:lang w:val="en-US"/>
-        </w:rPr>
-      </w:pPr>
-      <w:r>
-        <w:rPr>
+          <w:b/>
+          <w:bCs/>
+          <w:i/>
+          <w:iCs/>
+          <w:sz w:val="24"/>
+          <w:szCs w:val="24"/>
+          <w:lang w:val="en-US"/>
+        </w:rPr>
+      </w:pPr>
+      <w:r>
+        <w:rPr>
+          <w:b/>
+          <w:bCs/>
+          <w:i/>
+          <w:iCs/>
+          <w:sz w:val="24"/>
+          <w:szCs w:val="24"/>
+          <w:lang w:val="en-US"/>
+        </w:rPr>
+        <w:t>Maps Service</w:t>
+      </w:r>
+      <w:r>
+        <w:rPr>
+          <w:b/>
+          <w:bCs/>
+          <w:i/>
+          <w:iCs/>
           <w:sz w:val="24"/>
           <w:szCs w:val="24"/>
           <w:lang w:val="en-US"/>
         </w:rPr>
         <w:t xml:space="preserve">  </w:t>
       </w:r>
+      <w:r>
+        <w:rPr>
+          <w:sz w:val="24"/>
+          <w:szCs w:val="24"/>
+          <w:lang w:val="en-US"/>
+        </w:rPr>
+        <w:t>this component provides to the system</w:t>
+      </w:r>
+      <w:r>
+        <w:rPr>
+          <w:sz w:val="24"/>
+          <w:szCs w:val="24"/>
+          <w:lang w:val="en-US"/>
+        </w:rPr>
+        <w:t xml:space="preserve"> a geographical meaning to geographical space the system works with, the </w:t>
+      </w:r>
+      <w:r>
+        <w:rPr>
+          <w:i/>
+          <w:iCs/>
+          <w:sz w:val="24"/>
+          <w:szCs w:val="24"/>
+          <w:lang w:val="en-US"/>
+        </w:rPr>
+        <w:t>Maps Service</w:t>
+      </w:r>
+      <w:r>
+        <w:rPr>
+          <w:sz w:val="24"/>
+          <w:szCs w:val="24"/>
+          <w:lang w:val="en-US"/>
+        </w:rPr>
+        <w:t xml:space="preserve"> is not implemented in the system, but it rely on a third parties that offers this service(like for example any GIS), this service needs to provide an interface that allows out system to retrieve the address of the violations, and also to get an overlay map that we can modify in order to provide a better graphical representation to the user, and in general it helps the system to have a better understanding of the geographical space;</w:t>
+      </w:r>
+    </w:p>
+    <w:p>
+      <w:pPr>
+        <w:pStyle w:val="ListParagraph"/>
+        <w:numPr>
+          <w:ilvl w:val="0"/>
+          <w:numId w:val="2"/>
+        </w:numPr>
+        <w:rPr>
+          <w:b/>
+          <w:bCs/>
+          <w:i/>
+          <w:iCs/>
+          <w:sz w:val="24"/>
+          <w:szCs w:val="24"/>
+          <w:lang w:val="en-US"/>
+        </w:rPr>
+      </w:pPr>
+      <w:proofErr w:type="spellStart"/>
+      <w:r>
+        <w:rPr>
+          <w:b/>
+          <w:bCs/>
+          <w:i/>
+          <w:iCs/>
+          <w:sz w:val="24"/>
+          <w:szCs w:val="24"/>
+          <w:lang w:val="en-US"/>
+        </w:rPr>
+        <w:t>SafeStreets</w:t>
+      </w:r>
+      <w:proofErr w:type="spellEnd"/>
+      <w:r>
+        <w:rPr>
+          <w:b/>
+          <w:bCs/>
+          <w:i/>
+          <w:iCs/>
+          <w:sz w:val="24"/>
+          <w:szCs w:val="24"/>
+          <w:lang w:val="en-US"/>
+        </w:rPr>
+        <w:t xml:space="preserve">’ Web App </w:t>
+      </w:r>
+      <w:r>
+        <w:rPr>
+          <w:sz w:val="24"/>
+          <w:szCs w:val="24"/>
+          <w:lang w:val="en-US"/>
+        </w:rPr>
+        <w:t xml:space="preserve">is another method that the user can use in order to interact with the </w:t>
+      </w:r>
+      <w:proofErr w:type="spellStart"/>
+      <w:r>
+        <w:rPr>
+          <w:sz w:val="24"/>
+          <w:szCs w:val="24"/>
+          <w:lang w:val="en-US"/>
+        </w:rPr>
+        <w:t>SafeStreets</w:t>
+      </w:r>
+      <w:proofErr w:type="spellEnd"/>
+      <w:r>
+        <w:rPr>
+          <w:sz w:val="24"/>
+          <w:szCs w:val="24"/>
+          <w:lang w:val="en-US"/>
+        </w:rPr>
+        <w:t xml:space="preserve">’ system, </w:t>
+      </w:r>
+      <w:r>
+        <w:rPr>
+          <w:sz w:val="24"/>
+          <w:szCs w:val="24"/>
+          <w:lang w:val="en-US"/>
+        </w:rPr>
+        <w:t xml:space="preserve">it is a similar style to the Mobile App, but in this case it can be used to any kind of internet browser, this in fact will contact the </w:t>
+      </w:r>
+      <w:r>
+        <w:rPr>
+          <w:i/>
+          <w:iCs/>
+          <w:sz w:val="24"/>
+          <w:szCs w:val="24"/>
+          <w:lang w:val="en-US"/>
+        </w:rPr>
+        <w:t xml:space="preserve">Web App Manager </w:t>
+      </w:r>
+      <w:r>
+        <w:rPr>
+          <w:sz w:val="24"/>
+          <w:szCs w:val="24"/>
+          <w:lang w:val="en-US"/>
+        </w:rPr>
+        <w:t xml:space="preserve"> that will provide the required page, and not directly with the </w:t>
+      </w:r>
+      <w:r>
+        <w:rPr>
+          <w:i/>
+          <w:iCs/>
+          <w:sz w:val="24"/>
+          <w:szCs w:val="24"/>
+          <w:lang w:val="en-US"/>
+        </w:rPr>
+        <w:t>Business</w:t>
+      </w:r>
+      <w:r>
+        <w:rPr>
+          <w:sz w:val="24"/>
+          <w:szCs w:val="24"/>
+          <w:lang w:val="en-US"/>
+        </w:rPr>
+        <w:t xml:space="preserve"> </w:t>
+      </w:r>
+      <w:r>
+        <w:rPr>
+          <w:i/>
+          <w:iCs/>
+          <w:sz w:val="24"/>
+          <w:szCs w:val="24"/>
+          <w:lang w:val="en-US"/>
+        </w:rPr>
+        <w:t xml:space="preserve">Application </w:t>
+      </w:r>
+      <w:r>
+        <w:rPr>
+          <w:i/>
+          <w:iCs/>
+          <w:sz w:val="24"/>
+          <w:szCs w:val="24"/>
+          <w:lang w:val="en-US"/>
+        </w:rPr>
+        <w:t>Manager</w:t>
+      </w:r>
+      <w:r>
+        <w:rPr>
+          <w:sz w:val="24"/>
+          <w:szCs w:val="24"/>
+          <w:lang w:val="en-US"/>
+        </w:rPr>
+        <w:t>, this component will be implemented during the development of the system</w:t>
+      </w:r>
+      <w:r>
+        <w:rPr>
+          <w:i/>
+          <w:iCs/>
+          <w:sz w:val="24"/>
+          <w:szCs w:val="24"/>
+          <w:lang w:val="en-US"/>
+        </w:rPr>
+        <w:t>;</w:t>
+      </w:r>
+    </w:p>
+    <w:p>
+      <w:pPr>
+        <w:pStyle w:val="ListParagraph"/>
+        <w:numPr>
+          <w:ilvl w:val="0"/>
+          <w:numId w:val="2"/>
+        </w:numPr>
+        <w:rPr>
+          <w:b/>
+          <w:bCs/>
+          <w:i/>
+          <w:iCs/>
+          <w:sz w:val="24"/>
+          <w:szCs w:val="24"/>
+          <w:lang w:val="en-US"/>
+        </w:rPr>
+      </w:pPr>
+      <w:r>
+        <w:rPr>
+          <w:b/>
+          <w:bCs/>
+          <w:i/>
+          <w:iCs/>
+          <w:sz w:val="24"/>
+          <w:szCs w:val="24"/>
+          <w:lang w:val="en-US"/>
+        </w:rPr>
+        <w:t xml:space="preserve">Web App Manager </w:t>
+      </w:r>
+      <w:r>
+        <w:rPr>
+          <w:sz w:val="24"/>
+          <w:szCs w:val="24"/>
+          <w:lang w:val="en-US"/>
+        </w:rPr>
+        <w:t xml:space="preserve">takes care of all the requests coming from the </w:t>
+      </w:r>
+      <w:r>
+        <w:rPr>
+          <w:i/>
+          <w:iCs/>
+          <w:sz w:val="24"/>
+          <w:szCs w:val="24"/>
+          <w:lang w:val="en-US"/>
+        </w:rPr>
+        <w:t>Web App</w:t>
+      </w:r>
+      <w:r>
+        <w:rPr>
+          <w:sz w:val="24"/>
+          <w:szCs w:val="24"/>
+          <w:lang w:val="en-US"/>
+        </w:rPr>
+        <w:t xml:space="preserve"> of the system, this means that it has to provide all the page requested and due to the fact that it has no understanding of the business rules, he simply forward the request to the </w:t>
+      </w:r>
+      <w:r>
+        <w:rPr>
+          <w:i/>
+          <w:iCs/>
+          <w:sz w:val="24"/>
+          <w:szCs w:val="24"/>
+          <w:lang w:val="en-US"/>
+        </w:rPr>
+        <w:t>Business</w:t>
+      </w:r>
+      <w:r>
+        <w:rPr>
+          <w:sz w:val="24"/>
+          <w:szCs w:val="24"/>
+          <w:lang w:val="en-US"/>
+        </w:rPr>
+        <w:t xml:space="preserve"> </w:t>
+      </w:r>
+      <w:r>
+        <w:rPr>
+          <w:i/>
+          <w:iCs/>
+          <w:sz w:val="24"/>
+          <w:szCs w:val="24"/>
+          <w:lang w:val="en-US"/>
+        </w:rPr>
+        <w:t xml:space="preserve">Application </w:t>
+      </w:r>
+      <w:r>
+        <w:rPr>
+          <w:i/>
+          <w:iCs/>
+          <w:sz w:val="24"/>
+          <w:szCs w:val="24"/>
+          <w:lang w:val="en-US"/>
+        </w:rPr>
+        <w:t>Manager</w:t>
+      </w:r>
+      <w:r>
+        <w:rPr>
+          <w:i/>
+          <w:iCs/>
+          <w:sz w:val="24"/>
+          <w:szCs w:val="24"/>
+          <w:lang w:val="en-US"/>
+        </w:rPr>
+        <w:t xml:space="preserve">, and when it responds the </w:t>
+      </w:r>
+      <w:r>
+        <w:rPr>
+          <w:i/>
+          <w:iCs/>
+          <w:sz w:val="24"/>
+          <w:szCs w:val="24"/>
+          <w:lang w:val="en-US"/>
+        </w:rPr>
+        <w:t>Web App Manager</w:t>
+      </w:r>
+      <w:r>
+        <w:rPr>
+          <w:sz w:val="24"/>
+          <w:szCs w:val="24"/>
+          <w:lang w:val="en-US"/>
+        </w:rPr>
+        <w:t xml:space="preserve"> will sends back to the User’s </w:t>
+      </w:r>
+      <w:r>
+        <w:rPr>
+          <w:i/>
+          <w:iCs/>
+          <w:sz w:val="24"/>
+          <w:szCs w:val="24"/>
+          <w:lang w:val="en-US"/>
+        </w:rPr>
+        <w:t>Web App</w:t>
+      </w:r>
+      <w:r>
+        <w:rPr>
+          <w:i/>
+          <w:iCs/>
+          <w:lang w:val="en-US"/>
+        </w:rPr>
+        <w:t xml:space="preserve"> </w:t>
+      </w:r>
+      <w:r>
+        <w:rPr>
+          <w:lang w:val="en-US"/>
+        </w:rPr>
+        <w:t>a web page with the results, it’s implementation will be done during the development of the system;</w:t>
+      </w:r>
+    </w:p>
+    <w:p>
+      <w:pPr>
+        <w:pStyle w:val="ListParagraph"/>
+        <w:numPr>
+          <w:ilvl w:val="0"/>
+          <w:numId w:val="2"/>
+        </w:numPr>
+        <w:rPr>
+          <w:b/>
+          <w:bCs/>
+          <w:i/>
+          <w:iCs/>
+          <w:sz w:val="24"/>
+          <w:szCs w:val="24"/>
+          <w:lang w:val="en-US"/>
+        </w:rPr>
+      </w:pPr>
+      <w:r>
+        <w:rPr>
+          <w:b/>
+          <w:bCs/>
+          <w:i/>
+          <w:iCs/>
+          <w:sz w:val="24"/>
+          <w:szCs w:val="24"/>
+          <w:lang w:val="en-US"/>
+        </w:rPr>
+        <w:t>Municipality Manager</w:t>
+      </w:r>
+      <w:r>
+        <w:rPr>
+          <w:b/>
+          <w:bCs/>
+          <w:i/>
+          <w:iCs/>
+          <w:sz w:val="24"/>
+          <w:szCs w:val="24"/>
+          <w:lang w:val="en-US"/>
+        </w:rPr>
+        <w:t xml:space="preserve"> </w:t>
+      </w:r>
+      <w:r>
+        <w:rPr>
+          <w:sz w:val="24"/>
+          <w:szCs w:val="24"/>
+          <w:lang w:val="en-US"/>
+        </w:rPr>
+        <w:t xml:space="preserve">is the component managed by the Municipality, if the Municipality offers to us the possibility to access to their violations repositories, in order to offers a better analysis of the data, through the query done to the </w:t>
+      </w:r>
+      <w:proofErr w:type="spellStart"/>
+      <w:r>
+        <w:rPr>
+          <w:sz w:val="24"/>
+          <w:szCs w:val="24"/>
+          <w:lang w:val="en-US"/>
+        </w:rPr>
+        <w:t>SafeStreets</w:t>
+      </w:r>
+      <w:proofErr w:type="spellEnd"/>
+      <w:r>
+        <w:rPr>
+          <w:sz w:val="24"/>
+          <w:szCs w:val="24"/>
+          <w:lang w:val="en-US"/>
+        </w:rPr>
+        <w:t>’ system, so the implemented system will rely to this component that needs to</w:t>
+      </w:r>
+      <w:r>
+        <w:rPr>
+          <w:sz w:val="24"/>
+          <w:szCs w:val="24"/>
+          <w:lang w:val="en-US"/>
+        </w:rPr>
+        <w:t xml:space="preserve"> implement a standard interface defined by the system in order to correctly communicate with it;</w:t>
+      </w:r>
+    </w:p>
+    <w:p>
+      <w:pPr>
+        <w:pStyle w:val="ListParagraph"/>
+        <w:numPr>
+          <w:ilvl w:val="0"/>
+          <w:numId w:val="2"/>
+        </w:numPr>
+        <w:rPr>
+          <w:b/>
+          <w:bCs/>
+          <w:i/>
+          <w:iCs/>
+          <w:sz w:val="24"/>
+          <w:szCs w:val="24"/>
+          <w:lang w:val="en-US"/>
+        </w:rPr>
+      </w:pPr>
+      <w:r>
+        <w:rPr>
+          <w:b/>
+          <w:bCs/>
+          <w:i/>
+          <w:iCs/>
+          <w:sz w:val="24"/>
+          <w:szCs w:val="24"/>
+          <w:lang w:val="en-US"/>
+        </w:rPr>
+        <w:t xml:space="preserve">License Plate Recognizer </w:t>
+      </w:r>
+      <w:r>
+        <w:rPr>
+          <w:sz w:val="24"/>
+          <w:szCs w:val="24"/>
+          <w:lang w:val="en-US"/>
+        </w:rPr>
+        <w:t>also this component will not be implemented by the system, but the system will rely on a third party that offers this service, that carries out the task of recognize the plate from the report’s photos that have been sent by the user, as already state in the RASD the response that we get from this component will be trusted by the system, so it will not be subject to other verification;</w:t>
+      </w:r>
+    </w:p>
+    <w:p>
+      <w:pPr>
+        <w:pStyle w:val="ListParagraph"/>
+        <w:numPr>
+          <w:ilvl w:val="0"/>
+          <w:numId w:val="2"/>
+        </w:numPr>
+        <w:rPr>
+          <w:b/>
+          <w:bCs/>
+          <w:i/>
+          <w:iCs/>
+          <w:sz w:val="24"/>
+          <w:szCs w:val="24"/>
+          <w:lang w:val="en-US"/>
+        </w:rPr>
+      </w:pPr>
+      <w:bookmarkStart w:id="2" w:name="_GoBack"/>
+      <w:bookmarkEnd w:id="2"/>
     </w:p>
     <w:p>
       <w:pPr>
@@ -1970,7 +2810,6 @@
   <w:style w:type="character" w:default="1" w:styleId="DefaultParagraphFont">
     <w:name w:val="Default Paragraph Font"/>
     <w:uiPriority w:val="1"/>
-    <w:semiHidden/>
     <w:unhideWhenUsed/>
   </w:style>
   <w:style w:type="table" w:default="1" w:styleId="TableNormal">

</xml_diff>

<commit_message>
Updated component description in the DD
</commit_message>
<xml_diff>
--- a/DD/DD-v0.1.docx
+++ b/DD/DD-v0.1.docx
@@ -11,6 +11,8 @@
           <w:lang w:val="en-US"/>
         </w:rPr>
       </w:pPr>
+      <w:bookmarkStart w:id="0" w:name="_GoBack"/>
+      <w:bookmarkEnd w:id="0"/>
     </w:p>
     <w:p>
       <w:pPr>
@@ -464,7 +466,7 @@
           <w:lang w:val="en-US"/>
         </w:rPr>
       </w:pPr>
-      <w:bookmarkStart w:id="0" w:name="_Ref25321321"/>
+      <w:bookmarkStart w:id="1" w:name="_Ref25321321"/>
       <w:r>
         <w:rPr>
           <w:lang w:val="en-US"/>
@@ -493,21 +495,47 @@
       <w:r>
         <w:fldChar w:fldCharType="end"/>
       </w:r>
-      <w:bookmarkEnd w:id="0"/>
-    </w:p>
-    <w:p>
-      <w:pPr>
-        <w:rPr>
-          <w:i/>
-          <w:iCs/>
-          <w:lang w:val="en-US"/>
-        </w:rPr>
-      </w:pPr>
-      <w:r>
-        <w:rPr>
-          <w:lang w:val="en-US"/>
-        </w:rPr>
-        <w:t>The defined architecture is divided into basically three parts:</w:t>
+      <w:bookmarkEnd w:id="1"/>
+    </w:p>
+    <w:p>
+      <w:pPr>
+        <w:rPr>
+          <w:i/>
+          <w:iCs/>
+          <w:lang w:val="en-US"/>
+        </w:rPr>
+      </w:pPr>
+      <w:r>
+        <w:rPr>
+          <w:lang w:val="en-US"/>
+        </w:rPr>
+        <w:t>The defined architecture is</w:t>
+      </w:r>
+      <w:r>
+        <w:rPr>
+          <w:lang w:val="en-US"/>
+        </w:rPr>
+        <w:t xml:space="preserve"> a Four Tier architecture in which each </w:t>
+      </w:r>
+      <w:proofErr w:type="gramStart"/>
+      <w:r>
+        <w:rPr>
+          <w:lang w:val="en-US"/>
+        </w:rPr>
+        <w:t>components</w:t>
+      </w:r>
+      <w:proofErr w:type="gramEnd"/>
+      <w:r>
+        <w:rPr>
+          <w:lang w:val="en-US"/>
+        </w:rPr>
+        <w:t xml:space="preserve"> is briefly described below</w:t>
+      </w:r>
+      <w:r>
+        <w:rPr>
+          <w:lang w:val="en-US"/>
+        </w:rPr>
+        <w:t>:</w:t>
       </w:r>
     </w:p>
     <w:p>
@@ -589,7 +617,19 @@
         <w:rPr>
           <w:lang w:val="en-US"/>
         </w:rPr>
-        <w:t xml:space="preserve"> how to interpret </w:t>
+        <w:t xml:space="preserve"> how to </w:t>
+      </w:r>
+      <w:r>
+        <w:rPr>
+          <w:lang w:val="en-US"/>
+        </w:rPr>
+        <w:t>show to the final user</w:t>
+      </w:r>
+      <w:r>
+        <w:rPr>
+          <w:lang w:val="en-US"/>
+        </w:rPr>
+        <w:t xml:space="preserve"> </w:t>
       </w:r>
       <w:r>
         <w:rPr>
@@ -625,13 +665,25 @@
         <w:rPr>
           <w:lang w:val="en-US"/>
         </w:rPr>
-        <w:t>because</w:t>
-      </w:r>
-      <w:r>
-        <w:rPr>
-          <w:lang w:val="en-US"/>
-        </w:rPr>
-        <w:t xml:space="preserve"> the user can decide to</w:t>
+        <w:t>also</w:t>
+      </w:r>
+      <w:r>
+        <w:rPr>
+          <w:lang w:val="en-US"/>
+        </w:rPr>
+        <w:t xml:space="preserve"> the user </w:t>
+      </w:r>
+      <w:r>
+        <w:rPr>
+          <w:lang w:val="en-US"/>
+        </w:rPr>
+        <w:t>interact with this layer in order</w:t>
+      </w:r>
+      <w:r>
+        <w:rPr>
+          <w:lang w:val="en-US"/>
+        </w:rPr>
+        <w:t xml:space="preserve"> to</w:t>
       </w:r>
       <w:r>
         <w:rPr>
@@ -733,7 +785,45 @@
         <w:rPr>
           <w:lang w:val="en-US"/>
         </w:rPr>
-        <w:t>has the task of managing the physical allocation of the data, and to responds to the: queries that come from the application layer, and to store the data that the application layer wants to be memorized.</w:t>
+        <w:t>has the task of managing the physical allocation of the data, and to responds t</w:t>
+      </w:r>
+      <w:r>
+        <w:rPr>
+          <w:lang w:val="en-US"/>
+        </w:rPr>
+        <w:t>o</w:t>
+      </w:r>
+      <w:r>
+        <w:rPr>
+          <w:lang w:val="en-US"/>
+        </w:rPr>
+        <w:t xml:space="preserve">: </w:t>
+      </w:r>
+      <w:r>
+        <w:rPr>
+          <w:lang w:val="en-US"/>
+        </w:rPr>
+        <w:t xml:space="preserve">the </w:t>
+      </w:r>
+      <w:r>
+        <w:rPr>
+          <w:lang w:val="en-US"/>
+        </w:rPr>
+        <w:t xml:space="preserve">queries that come from the application layer, and to store the data that the application layer wants to </w:t>
+      </w:r>
+      <w:proofErr w:type="gramStart"/>
+      <w:r>
+        <w:rPr>
+          <w:lang w:val="en-US"/>
+        </w:rPr>
+        <w:t>memorized</w:t>
+      </w:r>
+      <w:proofErr w:type="gramEnd"/>
+      <w:r>
+        <w:rPr>
+          <w:lang w:val="en-US"/>
+        </w:rPr>
+        <w:t>.</w:t>
       </w:r>
     </w:p>
     <w:p>
@@ -781,7 +871,43 @@
         <w:rPr>
           <w:lang w:val="en-US"/>
         </w:rPr>
-        <w:t xml:space="preserve">The different levels of abstraction allow to manage different functionality offered by the system on different machine, that need only to implement the required interface, allowing the final implementation to replicate the different machine if necessary, to scale in case of necessity and to be fault tolerant. </w:t>
+        <w:t xml:space="preserve">The different levels of abstraction allow to manage </w:t>
+      </w:r>
+      <w:r>
+        <w:rPr>
+          <w:lang w:val="en-US"/>
+        </w:rPr>
+        <w:t>different</w:t>
+      </w:r>
+      <w:r>
+        <w:rPr>
+          <w:lang w:val="en-US"/>
+        </w:rPr>
+        <w:t xml:space="preserve"> functionalit</w:t>
+      </w:r>
+      <w:r>
+        <w:rPr>
+          <w:lang w:val="en-US"/>
+        </w:rPr>
+        <w:t>ies</w:t>
+      </w:r>
+      <w:r>
+        <w:rPr>
+          <w:lang w:val="en-US"/>
+        </w:rPr>
+        <w:t xml:space="preserve"> offered by the system on different machine</w:t>
+      </w:r>
+      <w:r>
+        <w:rPr>
+          <w:lang w:val="en-US"/>
+        </w:rPr>
+        <w:t>s</w:t>
+      </w:r>
+      <w:r>
+        <w:rPr>
+          <w:lang w:val="en-US"/>
+        </w:rPr>
+        <w:t xml:space="preserve">, that need only to implement the required interface, allowing the final implementation to replicate the different machine if necessary, to scale in case of necessity and to be fault tolerant. </w:t>
       </w:r>
       <w:r>
         <w:rPr>
@@ -1061,15 +1187,13 @@
       <w:r>
         <w:rPr>
           <w:noProof/>
-          <w:sz w:val="24"/>
-          <w:szCs w:val="24"/>
-          <w:lang w:val="en-US"/>
-        </w:rPr>
+        </w:rPr>
+        <w:lastRenderedPageBreak/>
         <w:drawing>
-          <wp:inline distT="0" distB="0" distL="0" distR="0" wp14:anchorId="31590DF2" wp14:editId="509DF181">
-            <wp:extent cx="5731510" cy="2513965"/>
-            <wp:effectExtent l="0" t="0" r="2540" b="635"/>
-            <wp:docPr id="2" name="Picture 2" descr="A close up of a map&#10;&#10;Description automatically generated"/>
+          <wp:inline distT="0" distB="0" distL="0" distR="0" wp14:anchorId="2975E88C" wp14:editId="4DDD9BC7">
+            <wp:extent cx="5731510" cy="6816725"/>
+            <wp:effectExtent l="0" t="0" r="2540" b="0"/>
+            <wp:docPr id="3" name="Graphic 3"/>
             <wp:cNvGraphicFramePr>
               <a:graphicFrameLocks xmlns:a="http://schemas.openxmlformats.org/drawingml/2006/main" noChangeAspect="1"/>
             </wp:cNvGraphicFramePr>
@@ -1077,7 +1201,7 @@
               <a:graphicData uri="http://schemas.openxmlformats.org/drawingml/2006/picture">
                 <pic:pic xmlns:pic="http://schemas.openxmlformats.org/drawingml/2006/picture">
                   <pic:nvPicPr>
-                    <pic:cNvPr id="2" name="ComponentDiagram-v0.1.png"/>
+                    <pic:cNvPr id="3" name="ComponentDiagram-v0.2.svg"/>
                     <pic:cNvPicPr/>
                   </pic:nvPicPr>
                   <pic:blipFill>
@@ -1085,6 +1209,9 @@
                       <a:extLst>
                         <a:ext uri="{28A0092B-C50C-407E-A947-70E740481C1C}">
                           <a14:useLocalDpi xmlns:a14="http://schemas.microsoft.com/office/drawing/2010/main" val="0"/>
+                        </a:ext>
+                        <a:ext uri="{96DAC541-7B7A-43D3-8B79-37D633B846F1}">
+                          <asvg:svgBlip xmlns:asvg="http://schemas.microsoft.com/office/drawing/2016/SVG/main" r:embed="rId7"/>
                         </a:ext>
                       </a:extLst>
                     </a:blip>
@@ -1095,7 +1222,7 @@
                   <pic:spPr>
                     <a:xfrm>
                       <a:off x="0" y="0"/>
-                      <a:ext cx="5731510" cy="2513965"/>
+                      <a:ext cx="5731510" cy="6816725"/>
                     </a:xfrm>
                     <a:prstGeom prst="rect">
                       <a:avLst/>
@@ -1118,7 +1245,7 @@
           <w:lang w:val="en-US"/>
         </w:rPr>
       </w:pPr>
-      <w:bookmarkStart w:id="1" w:name="_Ref25584491"/>
+      <w:bookmarkStart w:id="2" w:name="_Ref25584491"/>
       <w:r>
         <w:rPr>
           <w:lang w:val="en-US"/>
@@ -1147,7 +1274,7 @@
       <w:r>
         <w:fldChar w:fldCharType="end"/>
       </w:r>
-      <w:bookmarkEnd w:id="1"/>
+      <w:bookmarkEnd w:id="2"/>
     </w:p>
     <w:p>
       <w:pPr>
@@ -1268,7 +1395,6 @@
           <w:szCs w:val="24"/>
           <w:lang w:val="en-US"/>
         </w:rPr>
-        <w:lastRenderedPageBreak/>
         <w:t>The following list define the sets of tasks carried out by each single component:</w:t>
       </w:r>
     </w:p>
@@ -1296,6 +1422,7 @@
           <w:szCs w:val="24"/>
           <w:lang w:val="en-US"/>
         </w:rPr>
+        <w:lastRenderedPageBreak/>
         <w:t>SafeStreets</w:t>
       </w:r>
       <w:proofErr w:type="spellEnd"/>
@@ -1961,17 +2088,7 @@
           <w:szCs w:val="24"/>
           <w:lang w:val="en-US"/>
         </w:rPr>
-        <w:t>Manager</w:t>
-      </w:r>
-      <w:r>
-        <w:rPr>
-          <w:i/>
-          <w:iCs/>
-          <w:sz w:val="24"/>
-          <w:szCs w:val="24"/>
-          <w:lang w:val="en-US"/>
-        </w:rPr>
-        <w:t xml:space="preserve">, and when it responds the </w:t>
+        <w:t xml:space="preserve">Manager, and when it responds the </w:t>
       </w:r>
       <w:r>
         <w:rPr>
@@ -2147,8 +2264,6 @@
           <w:lang w:val="en-US"/>
         </w:rPr>
       </w:pPr>
-      <w:bookmarkStart w:id="2" w:name="_GoBack"/>
-      <w:bookmarkEnd w:id="2"/>
     </w:p>
     <w:p>
       <w:pPr>
@@ -2810,6 +2925,7 @@
   <w:style w:type="character" w:default="1" w:styleId="DefaultParagraphFont">
     <w:name w:val="Default Paragraph Font"/>
     <w:uiPriority w:val="1"/>
+    <w:semiHidden/>
     <w:unhideWhenUsed/>
   </w:style>
   <w:style w:type="table" w:default="1" w:styleId="TableNormal">

</xml_diff>